<commit_message>
added code for task 6
</commit_message>
<xml_diff>
--- a/README.docx
+++ b/README.docx
@@ -2,35 +2,26 @@
 <file path=word/document.xml><?xml version="1.0" encoding="utf-8"?>
 <w:document xmlns:w="http://schemas.openxmlformats.org/wordprocessingml/2006/main" xmlns:m="http://schemas.openxmlformats.org/officeDocument/2006/math" xmlns:r="http://schemas.openxmlformats.org/officeDocument/2006/relationships" xmlns:o="urn:schemas-microsoft-com:office:office" xmlns:v="urn:schemas-microsoft-com:vml" xmlns:w10="urn:schemas-microsoft-com:office:word" xmlns:a="http://schemas.openxmlformats.org/drawingml/2006/main" xmlns:pic="http://schemas.openxmlformats.org/drawingml/2006/picture" xmlns:wp="http://schemas.openxmlformats.org/drawingml/2006/wordprocessingDrawing">
   <w:body>
-    <w:bookmarkStart w:id="22" w:name="c-practice"/>
+    <w:p>
+      <w:pPr>
+        <w:pStyle w:val="FirstParagraph"/>
+      </w:pPr>
+      <w:r>
+        <w:t xml:space="preserve">This repository contains the results of the test tasks of the C# developer course from skillBox.</w:t>
+      </w:r>
+    </w:p>
+    <w:p>
+      <w:pPr>
+        <w:pStyle w:val="BodyText"/>
+      </w:pPr>
+      <w:r>
+        <w:t xml:space="preserve">The tasks were completed by Rinat Levchuk (rinat.levchuk@gmail.com).</w:t>
+      </w:r>
+    </w:p>
+    <w:bookmarkStart w:id="20" w:name="hello-world-ex.-1.1-1.2"/>
     <w:p>
       <w:pPr>
         <w:pStyle w:val="Heading1"/>
-      </w:pPr>
-      <w:r>
-        <w:t xml:space="preserve">C# practice</w:t>
-      </w:r>
-    </w:p>
-    <w:p>
-      <w:pPr>
-        <w:pStyle w:val="FirstParagraph"/>
-      </w:pPr>
-      <w:r>
-        <w:t xml:space="preserve">This repository contains the results of the test tasks of the C# developer course from skillBox.</w:t>
-      </w:r>
-    </w:p>
-    <w:p>
-      <w:pPr>
-        <w:pStyle w:val="BodyText"/>
-      </w:pPr>
-      <w:r>
-        <w:t xml:space="preserve">The tasks were completed by Rinat Levchuk (rinat.levchuk@gmail.com).</w:t>
-      </w:r>
-    </w:p>
-    <w:bookmarkStart w:id="20" w:name="hello-world-ex.-1.1-1.2"/>
-    <w:p>
-      <w:pPr>
-        <w:pStyle w:val="Heading2"/>
       </w:pPr>
       <w:r>
         <w:t xml:space="preserve">Hello world (ex. 1.1, 1.2)</w:t>
@@ -48,7 +39,7 @@
     <w:bookmarkStart w:id="21" w:name="variables-basics-ex.-2.1-2.2"/>
     <w:p>
       <w:pPr>
-        <w:pStyle w:val="Heading2"/>
+        <w:pStyle w:val="Heading1"/>
       </w:pPr>
       <w:r>
         <w:t xml:space="preserve">Variables basics (ex. 2.1, 2.2)</w:t>
@@ -134,28 +125,28 @@
       </w:r>
     </w:p>
     <w:bookmarkEnd w:id="21"/>
+    <w:bookmarkStart w:id="22" w:name="odd-and-even-numbers-ex.-3.1"/>
+    <w:p>
+      <w:pPr>
+        <w:pStyle w:val="Heading1"/>
+      </w:pPr>
+      <w:r>
+        <w:t xml:space="preserve">Odd and even numbers (ex. 3.1)</w:t>
+      </w:r>
+    </w:p>
+    <w:p>
+      <w:pPr>
+        <w:pStyle w:val="FirstParagraph"/>
+      </w:pPr>
+      <w:r>
+        <w:t xml:space="preserve">Work in progress</w:t>
+      </w:r>
+    </w:p>
     <w:bookmarkEnd w:id="22"/>
-    <w:bookmarkStart w:id="27" w:name="odd-and-even-numbers-ex.-3.1"/>
+    <w:bookmarkStart w:id="26" w:name="blackjack-game-poc-ex.-3.2"/>
     <w:p>
       <w:pPr>
         <w:pStyle w:val="Heading1"/>
-      </w:pPr>
-      <w:r>
-        <w:t xml:space="preserve">Odd and even numbers (ex. 3.1)</w:t>
-      </w:r>
-    </w:p>
-    <w:p>
-      <w:pPr>
-        <w:pStyle w:val="FirstParagraph"/>
-      </w:pPr>
-      <w:r>
-        <w:t xml:space="preserve">Work in progress</w:t>
-      </w:r>
-    </w:p>
-    <w:bookmarkStart w:id="26" w:name="blackjack-game-poc-ex.-3.2"/>
-    <w:p>
-      <w:pPr>
-        <w:pStyle w:val="Heading2"/>
       </w:pPr>
       <w:r>
         <w:t xml:space="preserve">Blackjack game (PoC, ex. 3.2)</w:t>
@@ -1245,26 +1236,25 @@
       </w:r>
     </w:p>
     <w:bookmarkEnd w:id="26"/>
+    <w:bookmarkStart w:id="27" w:name="prime-numbers-ex.-3.3"/>
+    <w:p>
+      <w:pPr>
+        <w:pStyle w:val="Heading1"/>
+      </w:pPr>
+      <w:r>
+        <w:t xml:space="preserve">Prime numbers (ex. 3.3)</w:t>
+      </w:r>
+    </w:p>
+    <w:p>
+      <w:pPr>
+        <w:pStyle w:val="FirstParagraph"/>
+      </w:pPr>
+      <w:r>
+        <w:t xml:space="preserve">Work in progress</w:t>
+      </w:r>
+    </w:p>
     <w:bookmarkEnd w:id="27"/>
-    <w:bookmarkStart w:id="28" w:name="prime-numbers-ex.-3.3"/>
-    <w:p>
-      <w:pPr>
-        <w:pStyle w:val="Heading1"/>
-      </w:pPr>
-      <w:r>
-        <w:t xml:space="preserve">Prime numbers (ex. 3.3)</w:t>
-      </w:r>
-    </w:p>
-    <w:p>
-      <w:pPr>
-        <w:pStyle w:val="FirstParagraph"/>
-      </w:pPr>
-      <w:r>
-        <w:t xml:space="preserve">Work in progress</w:t>
-      </w:r>
-    </w:p>
-    <w:bookmarkEnd w:id="28"/>
-    <w:bookmarkStart w:id="29" w:name="random-matrix-ex.-4.1"/>
+    <w:bookmarkStart w:id="28" w:name="random-matrix-ex.-4.1"/>
     <w:p>
       <w:pPr>
         <w:pStyle w:val="Heading1"/>
@@ -2387,8 +2377,8 @@
         <w:t xml:space="preserve">))</w:t>
       </w:r>
     </w:p>
-    <w:bookmarkEnd w:id="29"/>
-    <w:bookmarkStart w:id="30" w:name="min-search-ex.-4.2"/>
+    <w:bookmarkEnd w:id="28"/>
+    <w:bookmarkStart w:id="29" w:name="min-search-ex.-4.2"/>
     <w:p>
       <w:pPr>
         <w:pStyle w:val="Heading1"/>
@@ -2938,8 +2928,8 @@
         <w:t xml:space="preserve">// System.Int32[]</w:t>
       </w:r>
     </w:p>
-    <w:bookmarkEnd w:id="30"/>
-    <w:bookmarkStart w:id="31" w:name="guess-number-ex.-4.3"/>
+    <w:bookmarkEnd w:id="29"/>
+    <w:bookmarkStart w:id="30" w:name="guess-number-ex.-4.3"/>
     <w:p>
       <w:pPr>
         <w:pStyle w:val="Heading1"/>
@@ -3008,8 +2998,8 @@
         <w:t xml:space="preserve">.</w:t>
       </w:r>
     </w:p>
-    <w:bookmarkEnd w:id="31"/>
-    <w:bookmarkStart w:id="32" w:name="sentences-words-ex.-5.1-5.2"/>
+    <w:bookmarkEnd w:id="30"/>
+    <w:bookmarkStart w:id="31" w:name="sentences-words-ex.-5.1-5.2"/>
     <w:p>
       <w:pPr>
         <w:pStyle w:val="Heading1"/>
@@ -3482,6 +3472,1214 @@
           <w:rStyle w:val="OperatorTok"/>
         </w:rPr>
         <w:t xml:space="preserve">;</w:t>
+      </w:r>
+      <w:r>
+        <w:br/>
+      </w:r>
+      <w:r>
+        <w:rPr>
+          <w:rStyle w:val="OperatorTok"/>
+        </w:rPr>
+        <w:t xml:space="preserve">}</w:t>
+      </w:r>
+    </w:p>
+    <w:bookmarkEnd w:id="31"/>
+    <w:bookmarkStart w:id="32" w:name="employees-ex.-6"/>
+    <w:p>
+      <w:pPr>
+        <w:pStyle w:val="Heading1"/>
+      </w:pPr>
+      <w:r>
+        <w:t xml:space="preserve">Employees (ex. 6)</w:t>
+      </w:r>
+    </w:p>
+    <w:p>
+      <w:pPr>
+        <w:pStyle w:val="FirstParagraph"/>
+      </w:pPr>
+      <w:r>
+        <w:t xml:space="preserve">Employee database management software.</w:t>
+      </w:r>
+    </w:p>
+    <w:p>
+      <w:pPr>
+        <w:pStyle w:val="BodyText"/>
+      </w:pPr>
+      <w:r>
+        <w:t xml:space="preserve">Questions:</w:t>
+      </w:r>
+    </w:p>
+    <w:p>
+      <w:pPr>
+        <w:numPr>
+          <w:ilvl w:val="0"/>
+          <w:numId w:val="1010"/>
+        </w:numPr>
+      </w:pPr>
+      <w:r>
+        <w:t xml:space="preserve">If I try use DateOnly I had some strange side effects, but if I use DateTime all works as expected.</w:t>
+      </w:r>
+    </w:p>
+    <w:p>
+      <w:pPr>
+        <w:numPr>
+          <w:ilvl w:val="0"/>
+          <w:numId w:val="1010"/>
+        </w:numPr>
+      </w:pPr>
+      <w:r>
+        <w:t xml:space="preserve">Don’t get how to write something like that:</w:t>
+      </w:r>
+    </w:p>
+    <w:p>
+      <w:pPr>
+        <w:pStyle w:val="SourceCode"/>
+      </w:pPr>
+      <w:r>
+        <w:rPr>
+          <w:rStyle w:val="CommentTok"/>
+        </w:rPr>
+        <w:t xml:space="preserve">// not working</w:t>
+      </w:r>
+      <w:r>
+        <w:br/>
+      </w:r>
+      <w:r>
+        <w:rPr>
+          <w:rStyle w:val="OperatorTok"/>
+        </w:rPr>
+        <w:t xml:space="preserve">(</w:t>
+      </w:r>
+      <w:r>
+        <w:rPr>
+          <w:rStyle w:val="NormalTok"/>
+        </w:rPr>
+        <w:t xml:space="preserve">RecID id</w:t>
+      </w:r>
+      <w:r>
+        <w:rPr>
+          <w:rStyle w:val="OperatorTok"/>
+        </w:rPr>
+        <w:t xml:space="preserve">,</w:t>
+      </w:r>
+      <w:r>
+        <w:rPr>
+          <w:rStyle w:val="NormalTok"/>
+        </w:rPr>
+        <w:t xml:space="preserve"> Worker worker</w:t>
+      </w:r>
+      <w:r>
+        <w:rPr>
+          <w:rStyle w:val="OperatorTok"/>
+        </w:rPr>
+        <w:t xml:space="preserve">)</w:t>
+      </w:r>
+      <w:r>
+        <w:rPr>
+          <w:rStyle w:val="NormalTok"/>
+        </w:rPr>
+        <w:t xml:space="preserve"> rec </w:t>
+      </w:r>
+      <w:r>
+        <w:rPr>
+          <w:rStyle w:val="OperatorTok"/>
+        </w:rPr>
+        <w:t xml:space="preserve">=</w:t>
+      </w:r>
+      <w:r>
+        <w:rPr>
+          <w:rStyle w:val="NormalTok"/>
+        </w:rPr>
+        <w:t xml:space="preserve"> fields </w:t>
+      </w:r>
+      <w:r>
+        <w:rPr>
+          <w:rStyle w:val="KeywordTok"/>
+        </w:rPr>
+        <w:t xml:space="preserve">switch</w:t>
+      </w:r>
+      <w:r>
+        <w:br/>
+      </w:r>
+      <w:r>
+        <w:rPr>
+          <w:rStyle w:val="OperatorTok"/>
+        </w:rPr>
+        <w:t xml:space="preserve">{</w:t>
+      </w:r>
+      <w:r>
+        <w:br/>
+      </w:r>
+      <w:r>
+        <w:rPr>
+          <w:rStyle w:val="NormalTok"/>
+        </w:rPr>
+        <w:t xml:space="preserve">    var </w:t>
+      </w:r>
+      <w:r>
+        <w:rPr>
+          <w:rStyle w:val="OperatorTok"/>
+        </w:rPr>
+        <w:t xml:space="preserve">[</w:t>
+      </w:r>
+      <w:r>
+        <w:rPr>
+          <w:rStyle w:val="NormalTok"/>
+        </w:rPr>
+        <w:t xml:space="preserve">id</w:t>
+      </w:r>
+      <w:r>
+        <w:rPr>
+          <w:rStyle w:val="OperatorTok"/>
+        </w:rPr>
+        <w:t xml:space="preserve">,</w:t>
+      </w:r>
+      <w:r>
+        <w:rPr>
+          <w:rStyle w:val="NormalTok"/>
+        </w:rPr>
+        <w:t xml:space="preserve"> dt</w:t>
+      </w:r>
+      <w:r>
+        <w:rPr>
+          <w:rStyle w:val="OperatorTok"/>
+        </w:rPr>
+        <w:t xml:space="preserve">,</w:t>
+      </w:r>
+      <w:r>
+        <w:rPr>
+          <w:rStyle w:val="NormalTok"/>
+        </w:rPr>
+        <w:t xml:space="preserve"> name</w:t>
+      </w:r>
+      <w:r>
+        <w:rPr>
+          <w:rStyle w:val="OperatorTok"/>
+        </w:rPr>
+        <w:t xml:space="preserve">,</w:t>
+      </w:r>
+      <w:r>
+        <w:rPr>
+          <w:rStyle w:val="NormalTok"/>
+        </w:rPr>
+        <w:t xml:space="preserve"> _</w:t>
+      </w:r>
+      <w:r>
+        <w:rPr>
+          <w:rStyle w:val="OperatorTok"/>
+        </w:rPr>
+        <w:t xml:space="preserve">,</w:t>
+      </w:r>
+      <w:r>
+        <w:rPr>
+          <w:rStyle w:val="NormalTok"/>
+        </w:rPr>
+        <w:t xml:space="preserve"> height</w:t>
+      </w:r>
+      <w:r>
+        <w:rPr>
+          <w:rStyle w:val="OperatorTok"/>
+        </w:rPr>
+        <w:t xml:space="preserve">,</w:t>
+      </w:r>
+      <w:r>
+        <w:rPr>
+          <w:rStyle w:val="NormalTok"/>
+        </w:rPr>
+        <w:t xml:space="preserve"> birthdate</w:t>
+      </w:r>
+      <w:r>
+        <w:rPr>
+          <w:rStyle w:val="OperatorTok"/>
+        </w:rPr>
+        <w:t xml:space="preserve">,</w:t>
+      </w:r>
+      <w:r>
+        <w:rPr>
+          <w:rStyle w:val="NormalTok"/>
+        </w:rPr>
+        <w:t xml:space="preserve"> origin</w:t>
+      </w:r>
+      <w:r>
+        <w:rPr>
+          <w:rStyle w:val="OperatorTok"/>
+        </w:rPr>
+        <w:t xml:space="preserve">,</w:t>
+      </w:r>
+      <w:r>
+        <w:rPr>
+          <w:rStyle w:val="NormalTok"/>
+        </w:rPr>
+        <w:t xml:space="preserve"> _</w:t>
+      </w:r>
+      <w:r>
+        <w:rPr>
+          <w:rStyle w:val="OperatorTok"/>
+        </w:rPr>
+        <w:t xml:space="preserve">]</w:t>
+      </w:r>
+      <w:r>
+        <w:rPr>
+          <w:rStyle w:val="NormalTok"/>
+        </w:rPr>
+        <w:t xml:space="preserve"> </w:t>
+      </w:r>
+      <w:r>
+        <w:rPr>
+          <w:rStyle w:val="OperatorTok"/>
+        </w:rPr>
+        <w:t xml:space="preserve">=&gt;</w:t>
+      </w:r>
+      <w:r>
+        <w:rPr>
+          <w:rStyle w:val="NormalTok"/>
+        </w:rPr>
+        <w:t xml:space="preserve"> </w:t>
+      </w:r>
+      <w:r>
+        <w:rPr>
+          <w:rStyle w:val="OperatorTok"/>
+        </w:rPr>
+        <w:t xml:space="preserve">(</w:t>
+      </w:r>
+      <w:r>
+        <w:rPr>
+          <w:rStyle w:val="KeywordTok"/>
+        </w:rPr>
+        <w:t xml:space="preserve">new</w:t>
+      </w:r>
+      <w:r>
+        <w:rPr>
+          <w:rStyle w:val="NormalTok"/>
+        </w:rPr>
+        <w:t xml:space="preserve"> </w:t>
+      </w:r>
+      <w:r>
+        <w:rPr>
+          <w:rStyle w:val="FunctionTok"/>
+        </w:rPr>
+        <w:t xml:space="preserve">RecID</w:t>
+      </w:r>
+      <w:r>
+        <w:rPr>
+          <w:rStyle w:val="OperatorTok"/>
+        </w:rPr>
+        <w:t xml:space="preserve">(</w:t>
+      </w:r>
+      <w:r>
+        <w:rPr>
+          <w:rStyle w:val="NormalTok"/>
+        </w:rPr>
+        <w:t xml:space="preserve">id</w:t>
+      </w:r>
+      <w:r>
+        <w:rPr>
+          <w:rStyle w:val="OperatorTok"/>
+        </w:rPr>
+        <w:t xml:space="preserve">,</w:t>
+      </w:r>
+      <w:r>
+        <w:rPr>
+          <w:rStyle w:val="NormalTok"/>
+        </w:rPr>
+        <w:t xml:space="preserve"> dt</w:t>
+      </w:r>
+      <w:r>
+        <w:rPr>
+          <w:rStyle w:val="OperatorTok"/>
+        </w:rPr>
+        <w:t xml:space="preserve">),</w:t>
+      </w:r>
+      <w:r>
+        <w:rPr>
+          <w:rStyle w:val="NormalTok"/>
+        </w:rPr>
+        <w:t xml:space="preserve"> </w:t>
+      </w:r>
+      <w:r>
+        <w:rPr>
+          <w:rStyle w:val="KeywordTok"/>
+        </w:rPr>
+        <w:t xml:space="preserve">new</w:t>
+      </w:r>
+      <w:r>
+        <w:rPr>
+          <w:rStyle w:val="NormalTok"/>
+        </w:rPr>
+        <w:t xml:space="preserve"> Worker </w:t>
+      </w:r>
+      <w:r>
+        <w:rPr>
+          <w:rStyle w:val="OperatorTok"/>
+        </w:rPr>
+        <w:t xml:space="preserve">{</w:t>
+      </w:r>
+      <w:r>
+        <w:rPr>
+          <w:rStyle w:val="NormalTok"/>
+        </w:rPr>
+        <w:t xml:space="preserve"> </w:t>
+      </w:r>
+      <w:r>
+        <w:rPr>
+          <w:rStyle w:val="CommentTok"/>
+        </w:rPr>
+        <w:t xml:space="preserve">/* ... */</w:t>
+      </w:r>
+      <w:r>
+        <w:rPr>
+          <w:rStyle w:val="NormalTok"/>
+        </w:rPr>
+        <w:t xml:space="preserve"> </w:t>
+      </w:r>
+      <w:r>
+        <w:rPr>
+          <w:rStyle w:val="OperatorTok"/>
+        </w:rPr>
+        <w:t xml:space="preserve">}),</w:t>
+      </w:r>
+      <w:r>
+        <w:br/>
+      </w:r>
+      <w:r>
+        <w:rPr>
+          <w:rStyle w:val="NormalTok"/>
+        </w:rPr>
+        <w:t xml:space="preserve">    _ </w:t>
+      </w:r>
+      <w:r>
+        <w:rPr>
+          <w:rStyle w:val="OperatorTok"/>
+        </w:rPr>
+        <w:t xml:space="preserve">=&gt;</w:t>
+      </w:r>
+      <w:r>
+        <w:rPr>
+          <w:rStyle w:val="NormalTok"/>
+        </w:rPr>
+        <w:t xml:space="preserve"> </w:t>
+      </w:r>
+      <w:r>
+        <w:rPr>
+          <w:rStyle w:val="KeywordTok"/>
+        </w:rPr>
+        <w:t xml:space="preserve">throw</w:t>
+      </w:r>
+      <w:r>
+        <w:rPr>
+          <w:rStyle w:val="NormalTok"/>
+        </w:rPr>
+        <w:t xml:space="preserve"> </w:t>
+      </w:r>
+      <w:r>
+        <w:rPr>
+          <w:rStyle w:val="KeywordTok"/>
+        </w:rPr>
+        <w:t xml:space="preserve">new</w:t>
+      </w:r>
+      <w:r>
+        <w:rPr>
+          <w:rStyle w:val="NormalTok"/>
+        </w:rPr>
+        <w:t xml:space="preserve"> System</w:t>
+      </w:r>
+      <w:r>
+        <w:rPr>
+          <w:rStyle w:val="OperatorTok"/>
+        </w:rPr>
+        <w:t xml:space="preserve">.</w:t>
+      </w:r>
+      <w:r>
+        <w:rPr>
+          <w:rStyle w:val="FunctionTok"/>
+        </w:rPr>
+        <w:t xml:space="preserve">IO</w:t>
+      </w:r>
+      <w:r>
+        <w:rPr>
+          <w:rStyle w:val="OperatorTok"/>
+        </w:rPr>
+        <w:t xml:space="preserve">.</w:t>
+      </w:r>
+      <w:r>
+        <w:rPr>
+          <w:rStyle w:val="FunctionTok"/>
+        </w:rPr>
+        <w:t xml:space="preserve">FileLoadException</w:t>
+      </w:r>
+      <w:r>
+        <w:rPr>
+          <w:rStyle w:val="OperatorTok"/>
+        </w:rPr>
+        <w:t xml:space="preserve">(</w:t>
+      </w:r>
+      <w:r>
+        <w:rPr>
+          <w:rStyle w:val="StringTok"/>
+        </w:rPr>
+        <w:t xml:space="preserve">"employees.db is corrupt!"</w:t>
+      </w:r>
+      <w:r>
+        <w:rPr>
+          <w:rStyle w:val="OperatorTok"/>
+        </w:rPr>
+        <w:t xml:space="preserve">),</w:t>
+      </w:r>
+      <w:r>
+        <w:br/>
+      </w:r>
+      <w:r>
+        <w:rPr>
+          <w:rStyle w:val="OperatorTok"/>
+        </w:rPr>
+        <w:t xml:space="preserve">};</w:t>
+      </w:r>
+    </w:p>
+    <w:p>
+      <w:pPr>
+        <w:numPr>
+          <w:ilvl w:val="0"/>
+          <w:numId w:val="1011"/>
+        </w:numPr>
+      </w:pPr>
+      <w:r>
+        <w:t xml:space="preserve">Finalizer never called</w:t>
+      </w:r>
+      <w:r>
+        <w:t xml:space="preserve"> </w:t>
+      </w:r>
+      <w:r>
+        <w:rPr>
+          <w:rStyle w:val="VerbatimChar"/>
+        </w:rPr>
+        <w:t xml:space="preserve">~Database() { }</w:t>
+      </w:r>
+    </w:p>
+    <w:p>
+      <w:pPr>
+        <w:numPr>
+          <w:ilvl w:val="0"/>
+          <w:numId w:val="1011"/>
+        </w:numPr>
+      </w:pPr>
+      <w:r>
+        <w:t xml:space="preserve">In fact I use two collection, but seems is best to use one. May</w:t>
+      </w:r>
+      <w:r>
+        <w:t xml:space="preserve"> </w:t>
+      </w:r>
+      <w:r>
+        <w:rPr>
+          <w:rStyle w:val="VerbatimChar"/>
+        </w:rPr>
+        <w:t xml:space="preserve">ref</w:t>
+      </w:r>
+      <w:r>
+        <w:t xml:space="preserve"> </w:t>
+      </w:r>
+      <w:r>
+        <w:t xml:space="preserve">may help, but it isn’t work</w:t>
+      </w:r>
+      <w:r>
+        <w:t xml:space="preserve"> </w:t>
+      </w:r>
+      <w:r>
+        <w:t xml:space="preserve">with</w:t>
+      </w:r>
+      <w:r>
+        <w:t xml:space="preserve"> </w:t>
+      </w:r>
+      <w:r>
+        <w:rPr>
+          <w:rStyle w:val="VerbatimChar"/>
+        </w:rPr>
+        <w:t xml:space="preserve">properties</w:t>
+      </w:r>
+      <w:r>
+        <w:t xml:space="preserve">? Problem in color:</w:t>
+      </w:r>
+    </w:p>
+    <w:p>
+      <w:pPr>
+        <w:pStyle w:val="SourceCode"/>
+      </w:pPr>
+      <w:r>
+        <w:rPr>
+          <w:rStyle w:val="CommentTok"/>
+        </w:rPr>
+        <w:t xml:space="preserve">// 1st collection</w:t>
+      </w:r>
+      <w:r>
+        <w:br/>
+      </w:r>
+      <w:r>
+        <w:rPr>
+          <w:rStyle w:val="KeywordTok"/>
+        </w:rPr>
+        <w:t xml:space="preserve">public</w:t>
+      </w:r>
+      <w:r>
+        <w:rPr>
+          <w:rStyle w:val="NormalTok"/>
+        </w:rPr>
+        <w:t xml:space="preserve"> </w:t>
+      </w:r>
+      <w:r>
+        <w:rPr>
+          <w:rStyle w:val="KeywordTok"/>
+        </w:rPr>
+        <w:t xml:space="preserve">class</w:t>
+      </w:r>
+      <w:r>
+        <w:rPr>
+          <w:rStyle w:val="NormalTok"/>
+        </w:rPr>
+        <w:t xml:space="preserve"> Database</w:t>
+      </w:r>
+      <w:r>
+        <w:br/>
+      </w:r>
+      <w:r>
+        <w:rPr>
+          <w:rStyle w:val="OperatorTok"/>
+        </w:rPr>
+        <w:t xml:space="preserve">{</w:t>
+      </w:r>
+      <w:r>
+        <w:br/>
+      </w:r>
+      <w:r>
+        <w:rPr>
+          <w:rStyle w:val="NormalTok"/>
+        </w:rPr>
+        <w:t xml:space="preserve">  Dictionary</w:t>
+      </w:r>
+      <w:r>
+        <w:rPr>
+          <w:rStyle w:val="OperatorTok"/>
+        </w:rPr>
+        <w:t xml:space="preserve">&lt;</w:t>
+      </w:r>
+      <w:r>
+        <w:rPr>
+          <w:rStyle w:val="NormalTok"/>
+        </w:rPr>
+        <w:t xml:space="preserve">RecID</w:t>
+      </w:r>
+      <w:r>
+        <w:rPr>
+          <w:rStyle w:val="OperatorTok"/>
+        </w:rPr>
+        <w:t xml:space="preserve">,</w:t>
+      </w:r>
+      <w:r>
+        <w:rPr>
+          <w:rStyle w:val="NormalTok"/>
+        </w:rPr>
+        <w:t xml:space="preserve"> Worker</w:t>
+      </w:r>
+      <w:r>
+        <w:rPr>
+          <w:rStyle w:val="OperatorTok"/>
+        </w:rPr>
+        <w:t xml:space="preserve">&gt;</w:t>
+      </w:r>
+      <w:r>
+        <w:rPr>
+          <w:rStyle w:val="NormalTok"/>
+        </w:rPr>
+        <w:t xml:space="preserve"> db </w:t>
+      </w:r>
+      <w:r>
+        <w:rPr>
+          <w:rStyle w:val="OperatorTok"/>
+        </w:rPr>
+        <w:t xml:space="preserve">=</w:t>
+      </w:r>
+      <w:r>
+        <w:rPr>
+          <w:rStyle w:val="NormalTok"/>
+        </w:rPr>
+        <w:t xml:space="preserve"> </w:t>
+      </w:r>
+      <w:r>
+        <w:rPr>
+          <w:rStyle w:val="KeywordTok"/>
+        </w:rPr>
+        <w:t xml:space="preserve">new</w:t>
+      </w:r>
+      <w:r>
+        <w:rPr>
+          <w:rStyle w:val="OperatorTok"/>
+        </w:rPr>
+        <w:t xml:space="preserve">();</w:t>
+      </w:r>
+      <w:r>
+        <w:br/>
+      </w:r>
+      <w:r>
+        <w:rPr>
+          <w:rStyle w:val="NormalTok"/>
+        </w:rPr>
+        <w:t xml:space="preserve">  </w:t>
+      </w:r>
+      <w:r>
+        <w:rPr>
+          <w:rStyle w:val="KeywordTok"/>
+        </w:rPr>
+        <w:t xml:space="preserve">public</w:t>
+      </w:r>
+      <w:r>
+        <w:rPr>
+          <w:rStyle w:val="NormalTok"/>
+        </w:rPr>
+        <w:t xml:space="preserve"> IEnumerable</w:t>
+      </w:r>
+      <w:r>
+        <w:rPr>
+          <w:rStyle w:val="OperatorTok"/>
+        </w:rPr>
+        <w:t xml:space="preserve">&lt;</w:t>
+      </w:r>
+      <w:r>
+        <w:rPr>
+          <w:rStyle w:val="NormalTok"/>
+        </w:rPr>
+        <w:t xml:space="preserve">Worker</w:t>
+      </w:r>
+      <w:r>
+        <w:rPr>
+          <w:rStyle w:val="OperatorTok"/>
+        </w:rPr>
+        <w:t xml:space="preserve">&gt;</w:t>
+      </w:r>
+      <w:r>
+        <w:rPr>
+          <w:rStyle w:val="NormalTok"/>
+        </w:rPr>
+        <w:t xml:space="preserve"> </w:t>
+      </w:r>
+      <w:r>
+        <w:rPr>
+          <w:rStyle w:val="FunctionTok"/>
+        </w:rPr>
+        <w:t xml:space="preserve">GetItems</w:t>
+      </w:r>
+      <w:r>
+        <w:rPr>
+          <w:rStyle w:val="OperatorTok"/>
+        </w:rPr>
+        <w:t xml:space="preserve">()</w:t>
+      </w:r>
+      <w:r>
+        <w:rPr>
+          <w:rStyle w:val="NormalTok"/>
+        </w:rPr>
+        <w:t xml:space="preserve"> </w:t>
+      </w:r>
+      <w:r>
+        <w:rPr>
+          <w:rStyle w:val="OperatorTok"/>
+        </w:rPr>
+        <w:t xml:space="preserve">=&gt;</w:t>
+      </w:r>
+      <w:r>
+        <w:rPr>
+          <w:rStyle w:val="NormalTok"/>
+        </w:rPr>
+        <w:t xml:space="preserve"> db</w:t>
+      </w:r>
+      <w:r>
+        <w:rPr>
+          <w:rStyle w:val="OperatorTok"/>
+        </w:rPr>
+        <w:t xml:space="preserve">.</w:t>
+      </w:r>
+      <w:r>
+        <w:rPr>
+          <w:rStyle w:val="FunctionTok"/>
+        </w:rPr>
+        <w:t xml:space="preserve">Values</w:t>
+      </w:r>
+      <w:r>
+        <w:rPr>
+          <w:rStyle w:val="OperatorTok"/>
+        </w:rPr>
+        <w:t xml:space="preserve">;</w:t>
+      </w:r>
+      <w:r>
+        <w:br/>
+      </w:r>
+      <w:r>
+        <w:rPr>
+          <w:rStyle w:val="NormalTok"/>
+        </w:rPr>
+        <w:t xml:space="preserve">  </w:t>
+      </w:r>
+      <w:r>
+        <w:rPr>
+          <w:rStyle w:val="KeywordTok"/>
+        </w:rPr>
+        <w:t xml:space="preserve">public</w:t>
+      </w:r>
+      <w:r>
+        <w:rPr>
+          <w:rStyle w:val="NormalTok"/>
+        </w:rPr>
+        <w:t xml:space="preserve"> </w:t>
+      </w:r>
+      <w:r>
+        <w:rPr>
+          <w:rStyle w:val="DataTypeTok"/>
+        </w:rPr>
+        <w:t xml:space="preserve">void</w:t>
+      </w:r>
+      <w:r>
+        <w:rPr>
+          <w:rStyle w:val="NormalTok"/>
+        </w:rPr>
+        <w:t xml:space="preserve"> </w:t>
+      </w:r>
+      <w:r>
+        <w:rPr>
+          <w:rStyle w:val="FunctionTok"/>
+        </w:rPr>
+        <w:t xml:space="preserve">Add</w:t>
+      </w:r>
+      <w:r>
+        <w:rPr>
+          <w:rStyle w:val="OperatorTok"/>
+        </w:rPr>
+        <w:t xml:space="preserve">()</w:t>
+      </w:r>
+      <w:r>
+        <w:rPr>
+          <w:rStyle w:val="NormalTok"/>
+        </w:rPr>
+        <w:t xml:space="preserve"> </w:t>
+      </w:r>
+      <w:r>
+        <w:rPr>
+          <w:rStyle w:val="OperatorTok"/>
+        </w:rPr>
+        <w:t xml:space="preserve">{</w:t>
+      </w:r>
+      <w:r>
+        <w:rPr>
+          <w:rStyle w:val="NormalTok"/>
+        </w:rPr>
+        <w:t xml:space="preserve"> </w:t>
+      </w:r>
+      <w:r>
+        <w:rPr>
+          <w:rStyle w:val="CommentTok"/>
+        </w:rPr>
+        <w:t xml:space="preserve">/* ... */</w:t>
+      </w:r>
+      <w:r>
+        <w:rPr>
+          <w:rStyle w:val="NormalTok"/>
+        </w:rPr>
+        <w:t xml:space="preserve"> </w:t>
+      </w:r>
+      <w:r>
+        <w:rPr>
+          <w:rStyle w:val="OperatorTok"/>
+        </w:rPr>
+        <w:t xml:space="preserve">}</w:t>
+      </w:r>
+      <w:r>
+        <w:br/>
+      </w:r>
+      <w:r>
+        <w:rPr>
+          <w:rStyle w:val="OperatorTok"/>
+        </w:rPr>
+        <w:t xml:space="preserve">}</w:t>
+      </w:r>
+      <w:r>
+        <w:br/>
+      </w:r>
+      <w:r>
+        <w:br/>
+      </w:r>
+      <w:r>
+        <w:rPr>
+          <w:rStyle w:val="CommentTok"/>
+        </w:rPr>
+        <w:t xml:space="preserve">// 2nd collection with same content</w:t>
+      </w:r>
+      <w:r>
+        <w:br/>
+      </w:r>
+      <w:r>
+        <w:rPr>
+          <w:rStyle w:val="KeywordTok"/>
+        </w:rPr>
+        <w:t xml:space="preserve">public</w:t>
+      </w:r>
+      <w:r>
+        <w:rPr>
+          <w:rStyle w:val="NormalTok"/>
+        </w:rPr>
+        <w:t xml:space="preserve"> </w:t>
+      </w:r>
+      <w:r>
+        <w:rPr>
+          <w:rStyle w:val="KeywordTok"/>
+        </w:rPr>
+        <w:t xml:space="preserve">partial</w:t>
+      </w:r>
+      <w:r>
+        <w:rPr>
+          <w:rStyle w:val="NormalTok"/>
+        </w:rPr>
+        <w:t xml:space="preserve"> </w:t>
+      </w:r>
+      <w:r>
+        <w:rPr>
+          <w:rStyle w:val="KeywordTok"/>
+        </w:rPr>
+        <w:t xml:space="preserve">class</w:t>
+      </w:r>
+      <w:r>
+        <w:rPr>
+          <w:rStyle w:val="NormalTok"/>
+        </w:rPr>
+        <w:t xml:space="preserve"> DbViewModel </w:t>
+      </w:r>
+      <w:r>
+        <w:rPr>
+          <w:rStyle w:val="OperatorTok"/>
+        </w:rPr>
+        <w:t xml:space="preserve">:</w:t>
+      </w:r>
+      <w:r>
+        <w:rPr>
+          <w:rStyle w:val="NormalTok"/>
+        </w:rPr>
+        <w:t xml:space="preserve"> ViewModelBase</w:t>
+      </w:r>
+      <w:r>
+        <w:br/>
+      </w:r>
+      <w:r>
+        <w:rPr>
+          <w:rStyle w:val="OperatorTok"/>
+        </w:rPr>
+        <w:t xml:space="preserve">{</w:t>
+      </w:r>
+      <w:r>
+        <w:br/>
+      </w:r>
+      <w:r>
+        <w:rPr>
+          <w:rStyle w:val="NormalTok"/>
+        </w:rPr>
+        <w:t xml:space="preserve">  </w:t>
+      </w:r>
+      <w:r>
+        <w:rPr>
+          <w:rStyle w:val="KeywordTok"/>
+        </w:rPr>
+        <w:t xml:space="preserve">public</w:t>
+      </w:r>
+      <w:r>
+        <w:rPr>
+          <w:rStyle w:val="NormalTok"/>
+        </w:rPr>
+        <w:t xml:space="preserve"> ObservableCollection</w:t>
+      </w:r>
+      <w:r>
+        <w:rPr>
+          <w:rStyle w:val="OperatorTok"/>
+        </w:rPr>
+        <w:t xml:space="preserve">&lt;</w:t>
+      </w:r>
+      <w:r>
+        <w:rPr>
+          <w:rStyle w:val="NormalTok"/>
+        </w:rPr>
+        <w:t xml:space="preserve">Worker</w:t>
+      </w:r>
+      <w:r>
+        <w:rPr>
+          <w:rStyle w:val="OperatorTok"/>
+        </w:rPr>
+        <w:t xml:space="preserve">&gt;</w:t>
+      </w:r>
+      <w:r>
+        <w:rPr>
+          <w:rStyle w:val="NormalTok"/>
+        </w:rPr>
+        <w:t xml:space="preserve"> Employees </w:t>
+      </w:r>
+      <w:r>
+        <w:rPr>
+          <w:rStyle w:val="OperatorTok"/>
+        </w:rPr>
+        <w:t xml:space="preserve">{</w:t>
+      </w:r>
+      <w:r>
+        <w:rPr>
+          <w:rStyle w:val="NormalTok"/>
+        </w:rPr>
+        <w:t xml:space="preserve"> </w:t>
+      </w:r>
+      <w:r>
+        <w:rPr>
+          <w:rStyle w:val="KeywordTok"/>
+        </w:rPr>
+        <w:t xml:space="preserve">get</w:t>
+      </w:r>
+      <w:r>
+        <w:rPr>
+          <w:rStyle w:val="OperatorTok"/>
+        </w:rPr>
+        <w:t xml:space="preserve">;</w:t>
+      </w:r>
+      <w:r>
+        <w:rPr>
+          <w:rStyle w:val="NormalTok"/>
+        </w:rPr>
+        <w:t xml:space="preserve"> </w:t>
+      </w:r>
+      <w:r>
+        <w:rPr>
+          <w:rStyle w:val="OperatorTok"/>
+        </w:rPr>
+        <w:t xml:space="preserve">}</w:t>
+      </w:r>
+      <w:r>
+        <w:br/>
+      </w:r>
+      <w:r>
+        <w:rPr>
+          <w:rStyle w:val="NormalTok"/>
+        </w:rPr>
+        <w:t xml:space="preserve">  </w:t>
+      </w:r>
+      <w:r>
+        <w:rPr>
+          <w:rStyle w:val="KeywordTok"/>
+        </w:rPr>
+        <w:t xml:space="preserve">public</w:t>
+      </w:r>
+      <w:r>
+        <w:rPr>
+          <w:rStyle w:val="NormalTok"/>
+        </w:rPr>
+        <w:t xml:space="preserve"> </w:t>
+      </w:r>
+      <w:r>
+        <w:rPr>
+          <w:rStyle w:val="FunctionTok"/>
+        </w:rPr>
+        <w:t xml:space="preserve">DbViewModel</w:t>
+      </w:r>
+      <w:r>
+        <w:rPr>
+          <w:rStyle w:val="OperatorTok"/>
+        </w:rPr>
+        <w:t xml:space="preserve">(</w:t>
+      </w:r>
+      <w:r>
+        <w:rPr>
+          <w:rStyle w:val="NormalTok"/>
+        </w:rPr>
+        <w:t xml:space="preserve">Database db</w:t>
+      </w:r>
+      <w:r>
+        <w:rPr>
+          <w:rStyle w:val="OperatorTok"/>
+        </w:rPr>
+        <w:t xml:space="preserve">)</w:t>
+      </w:r>
+      <w:r>
+        <w:br/>
+      </w:r>
+      <w:r>
+        <w:rPr>
+          <w:rStyle w:val="NormalTok"/>
+        </w:rPr>
+        <w:t xml:space="preserve">  </w:t>
+      </w:r>
+      <w:r>
+        <w:rPr>
+          <w:rStyle w:val="OperatorTok"/>
+        </w:rPr>
+        <w:t xml:space="preserve">{</w:t>
+      </w:r>
+      <w:r>
+        <w:br/>
+      </w:r>
+      <w:r>
+        <w:rPr>
+          <w:rStyle w:val="NormalTok"/>
+        </w:rPr>
+        <w:t xml:space="preserve">      Employees </w:t>
+      </w:r>
+      <w:r>
+        <w:rPr>
+          <w:rStyle w:val="OperatorTok"/>
+        </w:rPr>
+        <w:t xml:space="preserve">=</w:t>
+      </w:r>
+      <w:r>
+        <w:rPr>
+          <w:rStyle w:val="NormalTok"/>
+        </w:rPr>
+        <w:t xml:space="preserve"> </w:t>
+      </w:r>
+      <w:r>
+        <w:rPr>
+          <w:rStyle w:val="KeywordTok"/>
+        </w:rPr>
+        <w:t xml:space="preserve">new</w:t>
+      </w:r>
+      <w:r>
+        <w:rPr>
+          <w:rStyle w:val="NormalTok"/>
+        </w:rPr>
+        <w:t xml:space="preserve"> ObservableCollection</w:t>
+      </w:r>
+      <w:r>
+        <w:rPr>
+          <w:rStyle w:val="OperatorTok"/>
+        </w:rPr>
+        <w:t xml:space="preserve">&lt;</w:t>
+      </w:r>
+      <w:r>
+        <w:rPr>
+          <w:rStyle w:val="NormalTok"/>
+        </w:rPr>
+        <w:t xml:space="preserve">Worker</w:t>
+      </w:r>
+      <w:r>
+        <w:rPr>
+          <w:rStyle w:val="OperatorTok"/>
+        </w:rPr>
+        <w:t xml:space="preserve">&gt;(</w:t>
+      </w:r>
+      <w:r>
+        <w:rPr>
+          <w:rStyle w:val="NormalTok"/>
+        </w:rPr>
+        <w:t xml:space="preserve">db</w:t>
+      </w:r>
+      <w:r>
+        <w:rPr>
+          <w:rStyle w:val="OperatorTok"/>
+        </w:rPr>
+        <w:t xml:space="preserve">.</w:t>
+      </w:r>
+      <w:r>
+        <w:rPr>
+          <w:rStyle w:val="FunctionTok"/>
+        </w:rPr>
+        <w:t xml:space="preserve">GetItems</w:t>
+      </w:r>
+      <w:r>
+        <w:rPr>
+          <w:rStyle w:val="OperatorTok"/>
+        </w:rPr>
+        <w:t xml:space="preserve">());</w:t>
+      </w:r>
+      <w:r>
+        <w:br/>
+      </w:r>
+      <w:r>
+        <w:rPr>
+          <w:rStyle w:val="NormalTok"/>
+        </w:rPr>
+        <w:t xml:space="preserve">  </w:t>
+      </w:r>
+      <w:r>
+        <w:rPr>
+          <w:rStyle w:val="OperatorTok"/>
+        </w:rPr>
+        <w:t xml:space="preserve">}</w:t>
+      </w:r>
+      <w:r>
+        <w:br/>
+      </w:r>
+      <w:r>
+        <w:rPr>
+          <w:rStyle w:val="NormalTok"/>
+        </w:rPr>
+        <w:t xml:space="preserve">  </w:t>
+      </w:r>
+      <w:r>
+        <w:rPr>
+          <w:rStyle w:val="KeywordTok"/>
+        </w:rPr>
+        <w:t xml:space="preserve">public</w:t>
+      </w:r>
+      <w:r>
+        <w:rPr>
+          <w:rStyle w:val="NormalTok"/>
+        </w:rPr>
+        <w:t xml:space="preserve"> </w:t>
+      </w:r>
+      <w:r>
+        <w:rPr>
+          <w:rStyle w:val="DataTypeTok"/>
+        </w:rPr>
+        <w:t xml:space="preserve">void</w:t>
+      </w:r>
+      <w:r>
+        <w:rPr>
+          <w:rStyle w:val="NormalTok"/>
+        </w:rPr>
+        <w:t xml:space="preserve"> </w:t>
+      </w:r>
+      <w:r>
+        <w:rPr>
+          <w:rStyle w:val="FunctionTok"/>
+        </w:rPr>
+        <w:t xml:space="preserve">Add</w:t>
+      </w:r>
+      <w:r>
+        <w:rPr>
+          <w:rStyle w:val="OperatorTok"/>
+        </w:rPr>
+        <w:t xml:space="preserve">()</w:t>
+      </w:r>
+      <w:r>
+        <w:rPr>
+          <w:rStyle w:val="NormalTok"/>
+        </w:rPr>
+        <w:t xml:space="preserve"> </w:t>
+      </w:r>
+      <w:r>
+        <w:rPr>
+          <w:rStyle w:val="OperatorTok"/>
+        </w:rPr>
+        <w:t xml:space="preserve">{</w:t>
+      </w:r>
+      <w:r>
+        <w:rPr>
+          <w:rStyle w:val="NormalTok"/>
+        </w:rPr>
+        <w:t xml:space="preserve"> </w:t>
+      </w:r>
+      <w:r>
+        <w:rPr>
+          <w:rStyle w:val="CommentTok"/>
+        </w:rPr>
+        <w:t xml:space="preserve">/* needs to call db.Add() to sync content*/</w:t>
+      </w:r>
+      <w:r>
+        <w:rPr>
+          <w:rStyle w:val="NormalTok"/>
+        </w:rPr>
+        <w:t xml:space="preserve"> </w:t>
+      </w:r>
+      <w:r>
+        <w:rPr>
+          <w:rStyle w:val="OperatorTok"/>
+        </w:rPr>
+        <w:t xml:space="preserve">}</w:t>
       </w:r>
       <w:r>
         <w:br/>
@@ -4233,6 +5431,66 @@
     </w:lvlOverride>
     <w:lvlOverride w:ilvl="8">
       <w:startOverride w:val="1"/>
+    </w:lvlOverride>
+  </w:num>
+  <w:num w:numId="1010">
+    <w:abstractNumId w:val="99411"/>
+    <w:lvlOverride w:ilvl="0">
+      <w:startOverride w:val="1"/>
+    </w:lvlOverride>
+    <w:lvlOverride w:ilvl="1">
+      <w:startOverride w:val="1"/>
+    </w:lvlOverride>
+    <w:lvlOverride w:ilvl="2">
+      <w:startOverride w:val="1"/>
+    </w:lvlOverride>
+    <w:lvlOverride w:ilvl="3">
+      <w:startOverride w:val="1"/>
+    </w:lvlOverride>
+    <w:lvlOverride w:ilvl="4">
+      <w:startOverride w:val="1"/>
+    </w:lvlOverride>
+    <w:lvlOverride w:ilvl="5">
+      <w:startOverride w:val="1"/>
+    </w:lvlOverride>
+    <w:lvlOverride w:ilvl="6">
+      <w:startOverride w:val="1"/>
+    </w:lvlOverride>
+    <w:lvlOverride w:ilvl="7">
+      <w:startOverride w:val="1"/>
+    </w:lvlOverride>
+    <w:lvlOverride w:ilvl="8">
+      <w:startOverride w:val="1"/>
+    </w:lvlOverride>
+  </w:num>
+  <w:num w:numId="1011">
+    <w:abstractNumId w:val="99413"/>
+    <w:lvlOverride w:ilvl="0">
+      <w:startOverride w:val="3"/>
+    </w:lvlOverride>
+    <w:lvlOverride w:ilvl="1">
+      <w:startOverride w:val="3"/>
+    </w:lvlOverride>
+    <w:lvlOverride w:ilvl="2">
+      <w:startOverride w:val="3"/>
+    </w:lvlOverride>
+    <w:lvlOverride w:ilvl="3">
+      <w:startOverride w:val="3"/>
+    </w:lvlOverride>
+    <w:lvlOverride w:ilvl="4">
+      <w:startOverride w:val="3"/>
+    </w:lvlOverride>
+    <w:lvlOverride w:ilvl="5">
+      <w:startOverride w:val="3"/>
+    </w:lvlOverride>
+    <w:lvlOverride w:ilvl="6">
+      <w:startOverride w:val="3"/>
+    </w:lvlOverride>
+    <w:lvlOverride w:ilvl="7">
+      <w:startOverride w:val="3"/>
+    </w:lvlOverride>
+    <w:lvlOverride w:ilvl="8">
+      <w:startOverride w:val="3"/>
     </w:lvlOverride>
   </w:num>
 </w:numbering>

</xml_diff>

<commit_message>
added task 8.2 realisation
</commit_message>
<xml_diff>
--- a/README.docx
+++ b/README.docx
@@ -3502,7 +3502,7 @@
       </w:r>
     </w:p>
     <w:bookmarkEnd w:id="32"/>
-    <w:bookmarkStart w:id="34" w:name="collections"/>
+    <w:bookmarkStart w:id="35" w:name="collections"/>
     <w:p>
       <w:pPr>
         <w:pStyle w:val="Heading1"/>
@@ -3535,7 +3535,105 @@
       </w:r>
     </w:p>
     <w:bookmarkEnd w:id="33"/>
+    <w:bookmarkStart w:id="34" w:name="phonebook-ex.-8.2"/>
+    <w:p>
+      <w:pPr>
+        <w:pStyle w:val="Heading2"/>
+      </w:pPr>
+      <w:r>
+        <w:t xml:space="preserve">PhoneBook (ex. 8.2)</w:t>
+      </w:r>
+    </w:p>
+    <w:p>
+      <w:pPr>
+        <w:pStyle w:val="FirstParagraph"/>
+      </w:pPr>
+      <w:r>
+        <w:t xml:space="preserve">Program parses user input.</w:t>
+      </w:r>
+    </w:p>
+    <w:p>
+      <w:pPr>
+        <w:pStyle w:val="BodyText"/>
+      </w:pPr>
+      <w:r>
+        <w:t xml:space="preserve">Acceptable command is:</w:t>
+      </w:r>
+    </w:p>
+    <w:p>
+      <w:pPr>
+        <w:numPr>
+          <w:ilvl w:val="0"/>
+          <w:numId w:val="1010"/>
+        </w:numPr>
+        <w:pStyle w:val="Compact"/>
+      </w:pPr>
+      <w:r>
+        <w:t xml:space="preserve">/add</w:t>
+      </w:r>
+      <w:r>
+        <w:t xml:space="preserve"> </w:t>
+      </w:r>
+      <w:r>
+        <w:t xml:space="preserve"> </w:t>
+      </w:r>
+    </w:p>
+    <w:p>
+      <w:pPr>
+        <w:numPr>
+          <w:ilvl w:val="0"/>
+          <w:numId w:val="1010"/>
+        </w:numPr>
+        <w:pStyle w:val="Compact"/>
+      </w:pPr>
+      <w:r>
+        <w:t xml:space="preserve">/find</w:t>
+      </w:r>
+      <w:r>
+        <w:t xml:space="preserve"> </w:t>
+      </w:r>
+    </w:p>
+    <w:p>
+      <w:pPr>
+        <w:numPr>
+          <w:ilvl w:val="0"/>
+          <w:numId w:val="1010"/>
+        </w:numPr>
+        <w:pStyle w:val="Compact"/>
+      </w:pPr>
+      <w:r>
+        <w:t xml:space="preserve">/rm</w:t>
+      </w:r>
+      <w:r>
+        <w:t xml:space="preserve"> </w:t>
+      </w:r>
+    </w:p>
+    <w:p>
+      <w:pPr>
+        <w:numPr>
+          <w:ilvl w:val="0"/>
+          <w:numId w:val="1010"/>
+        </w:numPr>
+        <w:pStyle w:val="Compact"/>
+      </w:pPr>
+      <w:r>
+        <w:t xml:space="preserve">/ls</w:t>
+      </w:r>
+    </w:p>
+    <w:p>
+      <w:pPr>
+        <w:numPr>
+          <w:ilvl w:val="0"/>
+          <w:numId w:val="1010"/>
+        </w:numPr>
+        <w:pStyle w:val="Compact"/>
+      </w:pPr>
+      <w:r>
+        <w:t xml:space="preserve">/exit</w:t>
+      </w:r>
+    </w:p>
     <w:bookmarkEnd w:id="34"/>
+    <w:bookmarkEnd w:id="35"/>
     <w:sectPr/>
   </w:body>
 </w:document>
@@ -4276,6 +4374,9 @@
     <w:lvlOverride w:ilvl="8">
       <w:startOverride w:val="1"/>
     </w:lvlOverride>
+  </w:num>
+  <w:num w:numId="1010">
+    <w:abstractNumId w:val="991"/>
   </w:num>
 </w:numbering>
 </file>

</xml_diff>

<commit_message>
added task 8.3 realisation
</commit_message>
<xml_diff>
--- a/README.docx
+++ b/README.docx
@@ -3502,7 +3502,7 @@
       </w:r>
     </w:p>
     <w:bookmarkEnd w:id="32"/>
-    <w:bookmarkStart w:id="35" w:name="collections"/>
+    <w:bookmarkStart w:id="36" w:name="collections"/>
     <w:p>
       <w:pPr>
         <w:pStyle w:val="Heading1"/>
@@ -3633,7 +3633,25 @@
       </w:r>
     </w:p>
     <w:bookmarkEnd w:id="34"/>
+    <w:bookmarkStart w:id="35" w:name="hashset-ex.-8.3"/>
+    <w:p>
+      <w:pPr>
+        <w:pStyle w:val="Heading2"/>
+      </w:pPr>
+      <w:r>
+        <w:t xml:space="preserve">HashSet (ex. 8.3)</w:t>
+      </w:r>
+    </w:p>
+    <w:p>
+      <w:pPr>
+        <w:pStyle w:val="FirstParagraph"/>
+      </w:pPr>
+      <w:r>
+        <w:t xml:space="preserve">Realisation just due task requirements.</w:t>
+      </w:r>
+    </w:p>
     <w:bookmarkEnd w:id="35"/>
+    <w:bookmarkEnd w:id="36"/>
     <w:sectPr/>
   </w:body>
 </w:document>

</xml_diff>

<commit_message>
added code for task 8.4
</commit_message>
<xml_diff>
--- a/README.docx
+++ b/README.docx
@@ -3502,7 +3502,7 @@
       </w:r>
     </w:p>
     <w:bookmarkEnd w:id="32"/>
-    <w:bookmarkStart w:id="36" w:name="collections"/>
+    <w:bookmarkStart w:id="37" w:name="collections"/>
     <w:p>
       <w:pPr>
         <w:pStyle w:val="Heading1"/>
@@ -3651,7 +3651,179 @@
       </w:r>
     </w:p>
     <w:bookmarkEnd w:id="35"/>
+    <w:bookmarkStart w:id="36" w:name="notebook-ex.-8.3"/>
+    <w:p>
+      <w:pPr>
+        <w:pStyle w:val="Heading2"/>
+      </w:pPr>
+      <w:r>
+        <w:t xml:space="preserve">NoteBook (ex. 8.3)</w:t>
+      </w:r>
+    </w:p>
+    <w:p>
+      <w:pPr>
+        <w:pStyle w:val="FirstParagraph"/>
+      </w:pPr>
+      <w:r>
+        <w:t xml:space="preserve">Simple console notebook. Program wait for user command. Acceptable command is:</w:t>
+      </w:r>
+    </w:p>
+    <w:p>
+      <w:pPr>
+        <w:numPr>
+          <w:ilvl w:val="0"/>
+          <w:numId w:val="1011"/>
+        </w:numPr>
+        <w:pStyle w:val="Compact"/>
+      </w:pPr>
+      <w:r>
+        <w:t xml:space="preserve">/add</w:t>
+      </w:r>
+      <w:r>
+        <w:t xml:space="preserve"> </w:t>
+      </w:r>
+      <w:r>
+        <w:t xml:space="preserve"> </w:t>
+      </w:r>
+      <w:r>
+        <w:t xml:space="preserve"> </w:t>
+      </w:r>
+    </w:p>
+    <w:p>
+      <w:pPr>
+        <w:numPr>
+          <w:ilvl w:val="0"/>
+          <w:numId w:val="1011"/>
+        </w:numPr>
+        <w:pStyle w:val="Compact"/>
+      </w:pPr>
+      <w:r>
+        <w:t xml:space="preserve">/ls</w:t>
+      </w:r>
+    </w:p>
+    <w:p>
+      <w:pPr>
+        <w:numPr>
+          <w:ilvl w:val="0"/>
+          <w:numId w:val="1011"/>
+        </w:numPr>
+        <w:pStyle w:val="Compact"/>
+      </w:pPr>
+      <w:r>
+        <w:t xml:space="preserve">/save</w:t>
+      </w:r>
+    </w:p>
+    <w:p>
+      <w:pPr>
+        <w:numPr>
+          <w:ilvl w:val="0"/>
+          <w:numId w:val="1011"/>
+        </w:numPr>
+        <w:pStyle w:val="Compact"/>
+      </w:pPr>
+      <w:r>
+        <w:t xml:space="preserve">/exit</w:t>
+      </w:r>
+    </w:p>
+    <w:p>
+      <w:pPr>
+        <w:pStyle w:val="FirstParagraph"/>
+      </w:pPr>
+      <w:r>
+        <w:t xml:space="preserve">On command</w:t>
+      </w:r>
+      <w:r>
+        <w:t xml:space="preserve"> </w:t>
+      </w:r>
+      <w:r>
+        <w:t xml:space="preserve">‘</w:t>
+      </w:r>
+      <w:r>
+        <w:t xml:space="preserve">save</w:t>
+      </w:r>
+      <w:r>
+        <w:t xml:space="preserve">’</w:t>
+      </w:r>
+      <w:r>
+        <w:t xml:space="preserve"> </w:t>
+      </w:r>
+      <w:r>
+        <w:t xml:space="preserve">program will do:</w:t>
+      </w:r>
+    </w:p>
+    <w:p>
+      <w:pPr>
+        <w:numPr>
+          <w:ilvl w:val="0"/>
+          <w:numId w:val="1012"/>
+        </w:numPr>
+        <w:pStyle w:val="Compact"/>
+      </w:pPr>
+      <w:r>
+        <w:t xml:space="preserve">Generate XML</w:t>
+      </w:r>
+    </w:p>
+    <w:p>
+      <w:pPr>
+        <w:numPr>
+          <w:ilvl w:val="0"/>
+          <w:numId w:val="1012"/>
+        </w:numPr>
+        <w:pStyle w:val="Compact"/>
+      </w:pPr>
+      <w:r>
+        <w:t xml:space="preserve">Validate XML according schema in</w:t>
+      </w:r>
+      <w:r>
+        <w:t xml:space="preserve"> </w:t>
+      </w:r>
+      <w:r>
+        <w:rPr>
+          <w:rStyle w:val="VerbatimChar"/>
+        </w:rPr>
+        <w:t xml:space="preserve">notebook.db.xsd</w:t>
+      </w:r>
+    </w:p>
+    <w:p>
+      <w:pPr>
+        <w:numPr>
+          <w:ilvl w:val="0"/>
+          <w:numId w:val="1012"/>
+        </w:numPr>
+        <w:pStyle w:val="Compact"/>
+      </w:pPr>
+      <w:r>
+        <w:t xml:space="preserve">Save to</w:t>
+      </w:r>
+      <w:r>
+        <w:t xml:space="preserve"> </w:t>
+      </w:r>
+      <w:r>
+        <w:rPr>
+          <w:rStyle w:val="VerbatimChar"/>
+        </w:rPr>
+        <w:t xml:space="preserve">notebook.db.xsd</w:t>
+      </w:r>
+    </w:p>
+    <w:p>
+      <w:pPr>
+        <w:pStyle w:val="BlockText"/>
+      </w:pPr>
+      <w:r>
+        <w:t xml:space="preserve">CmdLet.cs taken from</w:t>
+      </w:r>
+      <w:r>
+        <w:t xml:space="preserve"> </w:t>
+      </w:r>
+      <w:r>
+        <w:rPr>
+          <w:rStyle w:val="VerbatimChar"/>
+        </w:rPr>
+        <w:t xml:space="preserve">08.2-phonebook</w:t>
+      </w:r>
+    </w:p>
     <w:bookmarkEnd w:id="36"/>
+    <w:bookmarkEnd w:id="37"/>
     <w:sectPr/>
   </w:body>
 </w:document>
@@ -4395,6 +4567,39 @@
   </w:num>
   <w:num w:numId="1010">
     <w:abstractNumId w:val="991"/>
+  </w:num>
+  <w:num w:numId="1011">
+    <w:abstractNumId w:val="991"/>
+  </w:num>
+  <w:num w:numId="1012">
+    <w:abstractNumId w:val="99411"/>
+    <w:lvlOverride w:ilvl="0">
+      <w:startOverride w:val="1"/>
+    </w:lvlOverride>
+    <w:lvlOverride w:ilvl="1">
+      <w:startOverride w:val="1"/>
+    </w:lvlOverride>
+    <w:lvlOverride w:ilvl="2">
+      <w:startOverride w:val="1"/>
+    </w:lvlOverride>
+    <w:lvlOverride w:ilvl="3">
+      <w:startOverride w:val="1"/>
+    </w:lvlOverride>
+    <w:lvlOverride w:ilvl="4">
+      <w:startOverride w:val="1"/>
+    </w:lvlOverride>
+    <w:lvlOverride w:ilvl="5">
+      <w:startOverride w:val="1"/>
+    </w:lvlOverride>
+    <w:lvlOverride w:ilvl="6">
+      <w:startOverride w:val="1"/>
+    </w:lvlOverride>
+    <w:lvlOverride w:ilvl="7">
+      <w:startOverride w:val="1"/>
+    </w:lvlOverride>
+    <w:lvlOverride w:ilvl="8">
+      <w:startOverride w:val="1"/>
+    </w:lvlOverride>
   </w:num>
 </w:numbering>
 </file>

</xml_diff>